<commit_message>
adding force lenght to model
</commit_message>
<xml_diff>
--- a/document/گزارش خروجی.docx
+++ b/document/گزارش خروجی.docx
@@ -2496,6 +2496,151 @@
         </w:rPr>
         <w:t>تاریخ: 7 آبان 1401</w:t>
       </w:r>
+    </w:p>
+    <w:p>
+      <w:pPr>
+        <w:bidi/>
+        <w:rPr>
+          <w:rFonts w:cs="B Titr" w:hint="cs"/>
+          <w:sz w:val="36"/>
+          <w:szCs w:val="36"/>
+          <w:lang w:bidi="fa-IR"/>
+        </w:rPr>
+      </w:pPr>
+    </w:p>
+    <w:p>
+      <w:pPr>
+        <w:bidi/>
+        <w:rPr>
+          <w:rFonts w:cs="B Titr" w:hint="cs"/>
+          <w:sz w:val="36"/>
+          <w:szCs w:val="36"/>
+          <w:lang w:bidi="fa-IR"/>
+        </w:rPr>
+      </w:pPr>
+    </w:p>
+    <w:p>
+      <w:pPr>
+        <w:bidi/>
+        <w:ind w:firstLine="720"/>
+        <w:rPr>
+          <w:rFonts w:cs="B Titr"/>
+          <w:sz w:val="36"/>
+          <w:szCs w:val="36"/>
+          <w:lang w:bidi="fa-IR"/>
+        </w:rPr>
+      </w:pPr>
+    </w:p>
+    <w:p>
+      <w:pPr>
+        <w:bidi/>
+        <w:rPr>
+          <w:rFonts w:cs="B Titr"/>
+          <w:sz w:val="36"/>
+          <w:szCs w:val="36"/>
+          <w:rtl/>
+          <w:lang w:bidi="fa-IR"/>
+        </w:rPr>
+      </w:pPr>
+      <w:r>
+        <w:rPr>
+          <w:rFonts w:cs="B Titr" w:hint="cs"/>
+          <w:sz w:val="36"/>
+          <w:szCs w:val="36"/>
+          <w:rtl/>
+          <w:lang w:bidi="fa-IR"/>
+        </w:rPr>
+        <w:lastRenderedPageBreak/>
+        <w:t xml:space="preserve">تاریخ: </w:t>
+      </w:r>
+      <w:r>
+        <w:rPr>
+          <w:rFonts w:cs="B Titr" w:hint="cs"/>
+          <w:sz w:val="36"/>
+          <w:szCs w:val="36"/>
+          <w:rtl/>
+          <w:lang w:bidi="fa-IR"/>
+        </w:rPr>
+        <w:t>28</w:t>
+      </w:r>
+      <w:r>
+        <w:rPr>
+          <w:rFonts w:cs="B Titr" w:hint="cs"/>
+          <w:sz w:val="36"/>
+          <w:szCs w:val="36"/>
+          <w:rtl/>
+          <w:lang w:bidi="fa-IR"/>
+        </w:rPr>
+        <w:t xml:space="preserve"> آبان 1401</w:t>
+      </w:r>
+    </w:p>
+    <w:p>
+      <w:pPr>
+        <w:bidi/>
+        <w:ind w:firstLine="720"/>
+        <w:rPr>
+          <w:rFonts w:cs="B Titr"/>
+          <w:sz w:val="36"/>
+          <w:szCs w:val="36"/>
+          <w:lang w:bidi="fa-IR"/>
+        </w:rPr>
+      </w:pPr>
+    </w:p>
+    <w:p>
+      <w:pPr>
+        <w:bidi/>
+        <w:rPr>
+          <w:rFonts w:cs="B Titr" w:hint="cs"/>
+          <w:sz w:val="36"/>
+          <w:szCs w:val="36"/>
+          <w:lang w:bidi="fa-IR"/>
+        </w:rPr>
+      </w:pPr>
+    </w:p>
+    <w:p>
+      <w:pPr>
+        <w:bidi/>
+        <w:rPr>
+          <w:rFonts w:cs="B Titr" w:hint="cs"/>
+          <w:sz w:val="36"/>
+          <w:szCs w:val="36"/>
+          <w:lang w:bidi="fa-IR"/>
+        </w:rPr>
+      </w:pPr>
+    </w:p>
+    <w:p>
+      <w:pPr>
+        <w:bidi/>
+        <w:rPr>
+          <w:rFonts w:cs="B Titr" w:hint="cs"/>
+          <w:sz w:val="36"/>
+          <w:szCs w:val="36"/>
+          <w:lang w:bidi="fa-IR"/>
+        </w:rPr>
+      </w:pPr>
+    </w:p>
+    <w:p>
+      <w:pPr>
+        <w:bidi/>
+        <w:rPr>
+          <w:rFonts w:cs="B Titr" w:hint="cs"/>
+          <w:sz w:val="36"/>
+          <w:szCs w:val="36"/>
+          <w:lang w:bidi="fa-IR"/>
+        </w:rPr>
+      </w:pPr>
+    </w:p>
+    <w:p>
+      <w:pPr>
+        <w:bidi/>
+        <w:rPr>
+          <w:rFonts w:cs="B Titr"/>
+          <w:sz w:val="36"/>
+          <w:szCs w:val="36"/>
+          <w:rtl/>
+          <w:lang w:bidi="fa-IR"/>
+        </w:rPr>
+      </w:pPr>
     </w:p>
     <w:sectPr>
       <w:pgSz w:w="15840" w:h="12240" w:orient="landscape"/>

</xml_diff>